<commit_message>
Updated the UML diagram on the document
</commit_message>
<xml_diff>
--- a/Documentation/Design Document.docx
+++ b/Documentation/Design Document.docx
@@ -1,6 +1,6 @@
 
 <file path=word/document.xml><?xml version="1.0" encoding="utf-8"?>
-<w:document xmlns:wpc="http://schemas.microsoft.com/office/word/2010/wordprocessingCanvas" xmlns:cx="http://schemas.microsoft.com/office/drawing/2014/chartex" xmlns:cx1="http://schemas.microsoft.com/office/drawing/2015/9/8/chartex" xmlns:cx2="http://schemas.microsoft.com/office/drawing/2015/10/21/chartex" xmlns:cx3="http://schemas.microsoft.com/office/drawing/2016/5/9/chartex" xmlns:cx4="http://schemas.microsoft.com/office/drawing/2016/5/10/chartex" xmlns:cx5="http://schemas.microsoft.com/office/drawing/2016/5/11/chartex" xmlns:cx6="http://schemas.microsoft.com/office/drawing/2016/5/12/chartex" xmlns:cx7="http://schemas.microsoft.com/office/drawing/2016/5/13/chartex" xmlns:cx8="http://schemas.microsoft.com/office/drawing/2016/5/14/chartex" xmlns:mc="http://schemas.openxmlformats.org/markup-compatibility/2006" xmlns:aink="http://schemas.microsoft.com/office/drawing/2016/ink" xmlns:am3d="http://schemas.microsoft.com/office/drawing/2017/model3d" xmlns:o="urn:schemas-microsoft-com:office:office" xmlns:r="http://schemas.openxmlformats.org/officeDocument/2006/relationships" xmlns:m="http://schemas.openxmlformats.org/officeDocument/2006/math" xmlns:v="urn:schemas-microsoft-com:vml" xmlns:wp14="http://schemas.microsoft.com/office/word/2010/wordprocessingDrawing" xmlns:wp="http://schemas.openxmlformats.org/drawingml/2006/wordprocessingDrawing" xmlns:w10="urn:schemas-microsoft-com:office:word" xmlns:w="http://schemas.openxmlformats.org/wordprocessingml/2006/main" xmlns:w14="http://schemas.microsoft.com/office/word/2010/wordml" xmlns:w15="http://schemas.microsoft.com/office/word/2012/wordml" xmlns:w16cid="http://schemas.microsoft.com/office/word/2016/wordml/cid" xmlns:w16se="http://schemas.microsoft.com/office/word/2015/wordml/symex" xmlns:wpg="http://schemas.microsoft.com/office/word/2010/wordprocessingGroup" xmlns:wpi="http://schemas.microsoft.com/office/word/2010/wordprocessingInk" xmlns:wne="http://schemas.microsoft.com/office/word/2006/wordml" xmlns:wps="http://schemas.microsoft.com/office/word/2010/wordprocessingShape" mc:Ignorable="w14 w15 w16se w16cid wp14">
+<w:document xmlns:wpc="http://schemas.microsoft.com/office/word/2010/wordprocessingCanvas" xmlns:cx="http://schemas.microsoft.com/office/drawing/2014/chartex" xmlns:cx1="http://schemas.microsoft.com/office/drawing/2015/9/8/chartex" xmlns:cx2="http://schemas.microsoft.com/office/drawing/2015/10/21/chartex" xmlns:cx3="http://schemas.microsoft.com/office/drawing/2016/5/9/chartex" xmlns:cx4="http://schemas.microsoft.com/office/drawing/2016/5/10/chartex" xmlns:cx5="http://schemas.microsoft.com/office/drawing/2016/5/11/chartex" xmlns:cx6="http://schemas.microsoft.com/office/drawing/2016/5/12/chartex" xmlns:cx7="http://schemas.microsoft.com/office/drawing/2016/5/13/chartex" xmlns:cx8="http://schemas.microsoft.com/office/drawing/2016/5/14/chartex" xmlns:mc="http://schemas.openxmlformats.org/markup-compatibility/2006" xmlns:aink="http://schemas.microsoft.com/office/drawing/2016/ink" xmlns:am3d="http://schemas.microsoft.com/office/drawing/2017/model3d" xmlns:o="urn:schemas-microsoft-com:office:office" xmlns:r="http://schemas.openxmlformats.org/officeDocument/2006/relationships" xmlns:m="http://schemas.openxmlformats.org/officeDocument/2006/math" xmlns:v="urn:schemas-microsoft-com:vml" xmlns:wp14="http://schemas.microsoft.com/office/word/2010/wordprocessingDrawing" xmlns:wp="http://schemas.openxmlformats.org/drawingml/2006/wordprocessingDrawing" xmlns:w10="urn:schemas-microsoft-com:office:word" xmlns:w="http://schemas.openxmlformats.org/wordprocessingml/2006/main" xmlns:w14="http://schemas.microsoft.com/office/word/2010/wordml" xmlns:w15="http://schemas.microsoft.com/office/word/2012/wordml" xmlns:w16cex="http://schemas.microsoft.com/office/word/2018/wordml/cex" xmlns:w16cid="http://schemas.microsoft.com/office/word/2016/wordml/cid" xmlns:w16="http://schemas.microsoft.com/office/word/2018/wordml" xmlns:w16se="http://schemas.microsoft.com/office/word/2015/wordml/symex" xmlns:wpg="http://schemas.microsoft.com/office/word/2010/wordprocessingGroup" xmlns:wpi="http://schemas.microsoft.com/office/word/2010/wordprocessingInk" xmlns:wne="http://schemas.microsoft.com/office/word/2006/wordml" xmlns:wps="http://schemas.microsoft.com/office/word/2010/wordprocessingShape" mc:Ignorable="w14 w15 w16se w16cid w16 w16cex wp14">
   <w:body>
     <w:p>
       <w:pPr>
@@ -428,21 +428,7 @@
         <w:rPr>
           <w:rFonts w:ascii="Arial" w:hAnsi="Arial" w:cs="Arial"/>
         </w:rPr>
-        <w:t xml:space="preserve"> the required components, use cases, and present an object-oriented design for </w:t>
-      </w:r>
-      <w:proofErr w:type="spellStart"/>
-      <w:r>
-        <w:rPr>
-          <w:rFonts w:ascii="Arial" w:hAnsi="Arial" w:cs="Arial"/>
-        </w:rPr>
-        <w:t>a</w:t>
-      </w:r>
-      <w:proofErr w:type="spellEnd"/>
-      <w:r>
-        <w:rPr>
-          <w:rFonts w:ascii="Arial" w:hAnsi="Arial" w:cs="Arial"/>
-        </w:rPr>
-        <w:t xml:space="preserve"> </w:t>
+        <w:t xml:space="preserve"> the required components, use cases, and present an object-oriented design for a </w:t>
       </w:r>
       <w:r>
         <w:rPr>
@@ -563,32 +549,32 @@
       </w:pPr>
       <w:r>
         <w:rPr>
+          <w:rFonts w:ascii="Arial" w:hAnsi="Arial" w:cs="Arial"/>
           <w:noProof/>
         </w:rPr>
         <w:drawing>
-          <wp:anchor distT="114300" distB="114300" distL="114300" distR="114300" simplePos="0" relativeHeight="251659264" behindDoc="0" locked="0" layoutInCell="1" hidden="0" allowOverlap="1" wp14:anchorId="017FC3C9" wp14:editId="1CF8CABA">
-            <wp:simplePos x="0" y="0"/>
-            <wp:positionH relativeFrom="column">
-              <wp:posOffset>0</wp:posOffset>
-            </wp:positionH>
-            <wp:positionV relativeFrom="paragraph">
-              <wp:posOffset>286385</wp:posOffset>
-            </wp:positionV>
-            <wp:extent cx="5815013" cy="4013729"/>
+          <wp:inline distT="0" distB="0" distL="0" distR="0" wp14:anchorId="2F01B196" wp14:editId="6C70AB29">
+            <wp:extent cx="4889500" cy="3619500"/>
             <wp:effectExtent l="0" t="0" r="0" b="0"/>
-            <wp:wrapSquare wrapText="bothSides" distT="114300" distB="114300" distL="114300" distR="114300"/>
-            <wp:docPr id="1" name="image26.png" descr="A close up of text on a white background&#10;&#10;Description automatically generated"/>
-            <wp:cNvGraphicFramePr/>
+            <wp:docPr id="2" name="Picture 2" descr="A screenshot of a cell phone&#10;&#10;Description automatically generated"/>
+            <wp:cNvGraphicFramePr>
+              <a:graphicFrameLocks xmlns:a="http://schemas.openxmlformats.org/drawingml/2006/main" noChangeAspect="1"/>
+            </wp:cNvGraphicFramePr>
             <a:graphic xmlns:a="http://schemas.openxmlformats.org/drawingml/2006/main">
               <a:graphicData uri="http://schemas.openxmlformats.org/drawingml/2006/picture">
                 <pic:pic xmlns:pic="http://schemas.openxmlformats.org/drawingml/2006/picture">
                   <pic:nvPicPr>
-                    <pic:cNvPr id="0" name="image26.png"/>
-                    <pic:cNvPicPr preferRelativeResize="0"/>
+                    <pic:cNvPr id="2" name="UML.png"/>
+                    <pic:cNvPicPr/>
                   </pic:nvPicPr>
                   <pic:blipFill>
-                    <a:blip r:embed="rId4"/>
-                    <a:srcRect/>
+                    <a:blip r:embed="rId4">
+                      <a:extLst>
+                        <a:ext uri="{28A0092B-C50C-407E-A947-70E740481C1C}">
+                          <a14:useLocalDpi xmlns:a14="http://schemas.microsoft.com/office/drawing/2010/main" val="0"/>
+                        </a:ext>
+                      </a:extLst>
+                    </a:blip>
                     <a:stretch>
                       <a:fillRect/>
                     </a:stretch>
@@ -596,17 +582,16 @@
                   <pic:spPr>
                     <a:xfrm>
                       <a:off x="0" y="0"/>
-                      <a:ext cx="5815013" cy="4013729"/>
+                      <a:ext cx="4889500" cy="3619500"/>
                     </a:xfrm>
                     <a:prstGeom prst="rect">
                       <a:avLst/>
                     </a:prstGeom>
-                    <a:ln/>
                   </pic:spPr>
                 </pic:pic>
               </a:graphicData>
             </a:graphic>
-          </wp:anchor>
+          </wp:inline>
         </w:drawing>
       </w:r>
     </w:p>
@@ -621,7 +606,7 @@
 </file>
 
 <file path=word/styles.xml><?xml version="1.0" encoding="utf-8"?>
-<w:styles xmlns:mc="http://schemas.openxmlformats.org/markup-compatibility/2006" xmlns:r="http://schemas.openxmlformats.org/officeDocument/2006/relationships" xmlns:w="http://schemas.openxmlformats.org/wordprocessingml/2006/main" xmlns:w14="http://schemas.microsoft.com/office/word/2010/wordml" xmlns:w15="http://schemas.microsoft.com/office/word/2012/wordml" xmlns:w16cid="http://schemas.microsoft.com/office/word/2016/wordml/cid" xmlns:w16se="http://schemas.microsoft.com/office/word/2015/wordml/symex" mc:Ignorable="w14 w15 w16se w16cid">
+<w:styles xmlns:mc="http://schemas.openxmlformats.org/markup-compatibility/2006" xmlns:r="http://schemas.openxmlformats.org/officeDocument/2006/relationships" xmlns:w="http://schemas.openxmlformats.org/wordprocessingml/2006/main" xmlns:w14="http://schemas.microsoft.com/office/word/2010/wordml" xmlns:w15="http://schemas.microsoft.com/office/word/2012/wordml" xmlns:w16cex="http://schemas.microsoft.com/office/word/2018/wordml/cex" xmlns:w16cid="http://schemas.microsoft.com/office/word/2016/wordml/cid" xmlns:w16="http://schemas.microsoft.com/office/word/2018/wordml" xmlns:w16se="http://schemas.microsoft.com/office/word/2015/wordml/symex" mc:Ignorable="w14 w15 w16se w16cid w16 w16cex">
   <w:docDefaults>
     <w:rPrDefault>
       <w:rPr>
@@ -739,6 +724,7 @@
     <w:lsdException w:name="HTML Sample" w:semiHidden="1" w:unhideWhenUsed="1"/>
     <w:lsdException w:name="HTML Typewriter" w:semiHidden="1" w:unhideWhenUsed="1"/>
     <w:lsdException w:name="HTML Variable" w:semiHidden="1" w:unhideWhenUsed="1"/>
+    <w:lsdException w:name="Normal Table" w:semiHidden="1" w:unhideWhenUsed="1"/>
     <w:lsdException w:name="annotation subject" w:semiHidden="1" w:unhideWhenUsed="1"/>
     <w:lsdException w:name="No List" w:semiHidden="1" w:unhideWhenUsed="1"/>
     <w:lsdException w:name="Outline List 1" w:semiHidden="1" w:unhideWhenUsed="1"/>
@@ -785,8 +771,10 @@
     <w:lsdException w:name="Table Subtle 2" w:semiHidden="1" w:unhideWhenUsed="1"/>
     <w:lsdException w:name="Table Web 1" w:semiHidden="1" w:unhideWhenUsed="1"/>
     <w:lsdException w:name="Table Web 2" w:semiHidden="1" w:unhideWhenUsed="1"/>
+    <w:lsdException w:name="Table Web 3" w:semiHidden="1" w:unhideWhenUsed="1"/>
     <w:lsdException w:name="Balloon Text" w:semiHidden="1" w:unhideWhenUsed="1"/>
     <w:lsdException w:name="Table Grid" w:uiPriority="39"/>
+    <w:lsdException w:name="Table Theme" w:semiHidden="1" w:unhideWhenUsed="1"/>
     <w:lsdException w:name="Placeholder Text" w:semiHidden="1"/>
     <w:lsdException w:name="No Spacing" w:uiPriority="1" w:qFormat="1"/>
     <w:lsdException w:name="Light Shading" w:uiPriority="60"/>

</xml_diff>